<commit_message>
Formato de documento, guardado como PDF
</commit_message>
<xml_diff>
--- a/proyectoFinal/docs/Propuesta Proyecto Final.docx
+++ b/proyectoFinal/docs/Propuesta Proyecto Final.docx
@@ -3,21 +3,43 @@
 <w:document xmlns:wpc="http://schemas.microsoft.com/office/word/2010/wordprocessingCanvas" xmlns:cx="http://schemas.microsoft.com/office/drawing/2014/chartex" xmlns:cx1="http://schemas.microsoft.com/office/drawing/2015/9/8/chartex" xmlns:cx2="http://schemas.microsoft.com/office/drawing/2015/10/21/chartex" xmlns:cx3="http://schemas.microsoft.com/office/drawing/2016/5/9/chartex" xmlns:cx4="http://schemas.microsoft.com/office/drawing/2016/5/10/chartex" xmlns:cx5="http://schemas.microsoft.com/office/drawing/2016/5/11/chartex" xmlns:cx6="http://schemas.microsoft.com/office/drawing/2016/5/12/chartex" xmlns:cx7="http://schemas.microsoft.com/office/drawing/2016/5/13/chartex" xmlns:cx8="http://schemas.microsoft.com/office/drawing/2016/5/14/chartex" xmlns:mc="http://schemas.openxmlformats.org/markup-compatibility/2006" xmlns:aink="http://schemas.microsoft.com/office/drawing/2016/ink" xmlns:am3d="http://schemas.microsoft.com/office/drawing/2017/model3d" xmlns:o="urn:schemas-microsoft-com:office:office" xmlns:r="http://schemas.openxmlformats.org/officeDocument/2006/relationships" xmlns:m="http://schemas.openxmlformats.org/officeDocument/2006/math" xmlns:v="urn:schemas-microsoft-com:vml" xmlns:wp14="http://schemas.microsoft.com/office/word/2010/wordprocessingDrawing" xmlns:wp="http://schemas.openxmlformats.org/drawingml/2006/wordprocessingDrawing" xmlns:w10="urn:schemas-microsoft-com:office:word" xmlns:w="http://schemas.openxmlformats.org/wordprocessingml/2006/main" xmlns:w14="http://schemas.microsoft.com/office/word/2010/wordml" xmlns:w15="http://schemas.microsoft.com/office/word/2012/wordml" xmlns:w16cex="http://schemas.microsoft.com/office/word/2018/wordml/cex" xmlns:w16cid="http://schemas.microsoft.com/office/word/2016/wordml/cid" xmlns:w16="http://schemas.microsoft.com/office/word/2018/wordml" xmlns:w16se="http://schemas.microsoft.com/office/word/2015/wordml/symex" xmlns:wpg="http://schemas.microsoft.com/office/word/2010/wordprocessingGroup" xmlns:wpi="http://schemas.microsoft.com/office/word/2010/wordprocessingInk" xmlns:wne="http://schemas.microsoft.com/office/word/2006/wordml" xmlns:wps="http://schemas.microsoft.com/office/word/2010/wordprocessingShape" mc:Ignorable="w14 w15 w16se w16cid w16 w16cex wp14">
   <w:body>
     <w:p>
+      <w:pPr>
+        <w:pStyle w:val="Ttulo1"/>
+        <w:jc w:val="center"/>
+      </w:pPr>
       <w:r>
         <w:t>Propuesta Proyecto Final – INFORMATICA II</w:t>
       </w:r>
     </w:p>
     <w:p>
+      <w:pPr>
+        <w:pStyle w:val="Sinespaciado"/>
+        <w:jc w:val="center"/>
+      </w:pPr>
+    </w:p>
+    <w:p>
+      <w:pPr>
+        <w:pStyle w:val="Sinespaciado"/>
+        <w:jc w:val="center"/>
+      </w:pPr>
       <w:r>
         <w:t>Edgar Julian Cruz Buitrago</w:t>
       </w:r>
     </w:p>
     <w:p>
+      <w:pPr>
+        <w:pStyle w:val="Sinespaciado"/>
+        <w:jc w:val="center"/>
+      </w:pPr>
       <w:r>
         <w:t>CC. 8127774</w:t>
       </w:r>
     </w:p>
     <w:p>
+      <w:pPr>
+        <w:pStyle w:val="Sinespaciado"/>
+        <w:jc w:val="center"/>
+      </w:pPr>
       <w:hyperlink r:id="rId5" w:history="1">
         <w:r>
           <w:rPr>
@@ -29,10 +51,14 @@
     </w:p>
     <w:p/>
     <w:p>
+      <w:pPr>
+        <w:pStyle w:val="Ttulo2"/>
+      </w:pPr>
       <w:r>
         <w:t>Descripción</w:t>
       </w:r>
     </w:p>
+    <w:p/>
     <w:p>
       <w:r>
         <w:t>El juego por desarrollar</w:t>
@@ -80,10 +106,14 @@
     </w:p>
     <w:bookmarkEnd w:id="0"/>
     <w:p>
+      <w:pPr>
+        <w:pStyle w:val="Ttulo2"/>
+      </w:pPr>
       <w:r>
         <w:t>Justificación</w:t>
       </w:r>
     </w:p>
+    <w:p/>
     <w:p>
       <w:r>
         <w:t xml:space="preserve">Con </w:t>
@@ -104,7 +134,15 @@
         <w:t xml:space="preserve"> y </w:t>
       </w:r>
       <w:r>
-        <w:t>el framework QT</w:t>
+        <w:t xml:space="preserve">el </w:t>
+      </w:r>
+      <w:proofErr w:type="spellStart"/>
+      <w:r>
+        <w:t>framework</w:t>
+      </w:r>
+      <w:proofErr w:type="spellEnd"/>
+      <w:r>
+        <w:t xml:space="preserve"> QT</w:t>
       </w:r>
       <w:r>
         <w:t>, además de</w:t>
@@ -120,10 +158,14 @@
       </w:r>
     </w:p>
     <w:p>
+      <w:pPr>
+        <w:pStyle w:val="Ttulo2"/>
+      </w:pPr>
       <w:r>
         <w:t>Motivación</w:t>
       </w:r>
     </w:p>
+    <w:p/>
     <w:p>
       <w:r>
         <w:t>Poder crear un juego multiplataforma</w:t>
@@ -132,18 +174,20 @@
         <w:t xml:space="preserve"> apalancado de las características del lenguaje de programación C++ y </w:t>
       </w:r>
       <w:r>
-        <w:t>el framework QT.</w:t>
-      </w:r>
-    </w:p>
-    <w:p>
-      <w:r>
-        <w:t>F</w:t>
-      </w:r>
-      <w:r>
-        <w:t xml:space="preserve">ue difícil </w:t>
-      </w:r>
-      <w:r>
-        <w:t>l</w:t>
+        <w:t xml:space="preserve">el </w:t>
+      </w:r>
+      <w:proofErr w:type="spellStart"/>
+      <w:r>
+        <w:t>framework</w:t>
+      </w:r>
+      <w:proofErr w:type="spellEnd"/>
+      <w:r>
+        <w:t xml:space="preserve"> QT.</w:t>
+      </w:r>
+    </w:p>
+    <w:p>
+      <w:r>
+        <w:t>Fue difícil l</w:t>
       </w:r>
       <w:r>
         <w:t>legar a una idea especifica de tema del juego</w:t>
@@ -164,7 +208,10 @@
         <w:t xml:space="preserve"> en </w:t>
       </w:r>
       <w:r>
-        <w:t>juegos de consola; buscando plantillas de imágenes para juegos, se logro</w:t>
+        <w:t xml:space="preserve">juegos de consola; buscando plantillas de imágenes para juegos, se </w:t>
+      </w:r>
+      <w:r>
+        <w:t>logró</w:t>
       </w:r>
       <w:r>
         <w:t xml:space="preserve"> identificar un kit de imágenes </w:t>
@@ -185,10 +232,14 @@
     </w:p>
     <w:p/>
     <w:p>
+      <w:pPr>
+        <w:pStyle w:val="Ttulo2"/>
+      </w:pPr>
       <w:r>
         <w:t>Desafíos por afrontar</w:t>
       </w:r>
     </w:p>
+    <w:p/>
     <w:p>
       <w:r>
         <w:t xml:space="preserve">Un primer desafío fue </w:t>
@@ -234,18 +285,39 @@
     </w:p>
     <w:p>
       <w:r>
-        <w:t xml:space="preserve">En relación con la experiencia de las practicas de laboratorio será un reto el manejo </w:t>
-      </w:r>
-      <w:r>
-        <w:t>optimo de los objetos para optimizar el manejo de la memoria.</w:t>
-      </w:r>
-    </w:p>
-    <w:p>
-      <w:r>
+        <w:t xml:space="preserve">En relación con la experiencia de las </w:t>
+      </w:r>
+      <w:r>
+        <w:t>prácticas</w:t>
+      </w:r>
+      <w:r>
+        <w:t xml:space="preserve"> de laboratorio será un reto el manejo </w:t>
+      </w:r>
+      <w:r>
+        <w:t>óptimo</w:t>
+      </w:r>
+      <w:r>
+        <w:t xml:space="preserve"> de los objetos para optimizar el manejo de la memoria.</w:t>
+      </w:r>
+    </w:p>
+    <w:p>
+      <w:pPr>
+        <w:pStyle w:val="Ttulo2"/>
+      </w:pPr>
+      <w:r>
+        <w:lastRenderedPageBreak/>
         <w:t>Partes del proyecto</w:t>
       </w:r>
     </w:p>
     <w:p>
+      <w:pPr>
+        <w:pStyle w:val="Subttulo"/>
+      </w:pPr>
+    </w:p>
+    <w:p>
+      <w:pPr>
+        <w:pStyle w:val="Subttulo"/>
+      </w:pPr>
       <w:r>
         <w:t>Sección de acceso</w:t>
       </w:r>
@@ -259,8 +331,10 @@
       </w:r>
     </w:p>
     <w:p>
-      <w:r>
-        <w:lastRenderedPageBreak/>
+      <w:pPr>
+        <w:pStyle w:val="Subttulo"/>
+      </w:pPr>
+      <w:r>
         <w:t>Sección de Configuración</w:t>
       </w:r>
     </w:p>
@@ -279,6 +353,9 @@
       </w:r>
     </w:p>
     <w:p>
+      <w:pPr>
+        <w:pStyle w:val="Subttulo"/>
+      </w:pPr>
       <w:r>
         <w:t>Sección de Juego</w:t>
       </w:r>
@@ -489,6 +566,9 @@
       </w:r>
     </w:p>
     <w:p>
+      <w:pPr>
+        <w:pStyle w:val="Subttulo"/>
+      </w:pPr>
       <w:r>
         <w:t xml:space="preserve">Sección de </w:t>
       </w:r>
@@ -1150,6 +1230,49 @@
     <w:name w:val="Normal"/>
     <w:qFormat/>
   </w:style>
+  <w:style w:type="paragraph" w:styleId="Ttulo1">
+    <w:name w:val="heading 1"/>
+    <w:basedOn w:val="Normal"/>
+    <w:next w:val="Normal"/>
+    <w:link w:val="Ttulo1Car"/>
+    <w:uiPriority w:val="9"/>
+    <w:qFormat/>
+    <w:rsid w:val="00524945"/>
+    <w:pPr>
+      <w:keepNext/>
+      <w:keepLines/>
+      <w:spacing w:before="240" w:after="0"/>
+      <w:outlineLvl w:val="0"/>
+    </w:pPr>
+    <w:rPr>
+      <w:rFonts w:asciiTheme="majorHAnsi" w:eastAsiaTheme="majorEastAsia" w:hAnsiTheme="majorHAnsi" w:cstheme="majorBidi"/>
+      <w:color w:val="2F5496" w:themeColor="accent1" w:themeShade="BF"/>
+      <w:sz w:val="32"/>
+      <w:szCs w:val="32"/>
+    </w:rPr>
+  </w:style>
+  <w:style w:type="paragraph" w:styleId="Ttulo2">
+    <w:name w:val="heading 2"/>
+    <w:basedOn w:val="Normal"/>
+    <w:next w:val="Normal"/>
+    <w:link w:val="Ttulo2Car"/>
+    <w:uiPriority w:val="9"/>
+    <w:unhideWhenUsed/>
+    <w:qFormat/>
+    <w:rsid w:val="00524945"/>
+    <w:pPr>
+      <w:keepNext/>
+      <w:keepLines/>
+      <w:spacing w:before="40" w:after="0"/>
+      <w:outlineLvl w:val="1"/>
+    </w:pPr>
+    <w:rPr>
+      <w:rFonts w:asciiTheme="majorHAnsi" w:eastAsiaTheme="majorEastAsia" w:hAnsiTheme="majorHAnsi" w:cstheme="majorBidi"/>
+      <w:color w:val="2F5496" w:themeColor="accent1" w:themeShade="BF"/>
+      <w:sz w:val="26"/>
+      <w:szCs w:val="26"/>
+    </w:rPr>
+  </w:style>
   <w:style w:type="character" w:default="1" w:styleId="Fuentedeprrafopredeter">
     <w:name w:val="Default Paragraph Font"/>
     <w:uiPriority w:val="1"/>
@@ -1210,6 +1333,72 @@
       <w:ind w:left="720"/>
       <w:contextualSpacing/>
     </w:pPr>
+  </w:style>
+  <w:style w:type="character" w:customStyle="1" w:styleId="Ttulo1Car">
+    <w:name w:val="Título 1 Car"/>
+    <w:basedOn w:val="Fuentedeprrafopredeter"/>
+    <w:link w:val="Ttulo1"/>
+    <w:uiPriority w:val="9"/>
+    <w:rsid w:val="00524945"/>
+    <w:rPr>
+      <w:rFonts w:asciiTheme="majorHAnsi" w:eastAsiaTheme="majorEastAsia" w:hAnsiTheme="majorHAnsi" w:cstheme="majorBidi"/>
+      <w:color w:val="2F5496" w:themeColor="accent1" w:themeShade="BF"/>
+      <w:sz w:val="32"/>
+      <w:szCs w:val="32"/>
+    </w:rPr>
+  </w:style>
+  <w:style w:type="paragraph" w:styleId="Sinespaciado">
+    <w:name w:val="No Spacing"/>
+    <w:uiPriority w:val="1"/>
+    <w:qFormat/>
+    <w:rsid w:val="00524945"/>
+    <w:pPr>
+      <w:spacing w:after="0" w:line="240" w:lineRule="auto"/>
+    </w:pPr>
+  </w:style>
+  <w:style w:type="character" w:customStyle="1" w:styleId="Ttulo2Car">
+    <w:name w:val="Título 2 Car"/>
+    <w:basedOn w:val="Fuentedeprrafopredeter"/>
+    <w:link w:val="Ttulo2"/>
+    <w:uiPriority w:val="9"/>
+    <w:rsid w:val="00524945"/>
+    <w:rPr>
+      <w:rFonts w:asciiTheme="majorHAnsi" w:eastAsiaTheme="majorEastAsia" w:hAnsiTheme="majorHAnsi" w:cstheme="majorBidi"/>
+      <w:color w:val="2F5496" w:themeColor="accent1" w:themeShade="BF"/>
+      <w:sz w:val="26"/>
+      <w:szCs w:val="26"/>
+    </w:rPr>
+  </w:style>
+  <w:style w:type="paragraph" w:styleId="Subttulo">
+    <w:name w:val="Subtitle"/>
+    <w:basedOn w:val="Normal"/>
+    <w:next w:val="Normal"/>
+    <w:link w:val="SubttuloCar"/>
+    <w:uiPriority w:val="11"/>
+    <w:qFormat/>
+    <w:rsid w:val="000836EA"/>
+    <w:pPr>
+      <w:numPr>
+        <w:ilvl w:val="1"/>
+      </w:numPr>
+    </w:pPr>
+    <w:rPr>
+      <w:rFonts w:eastAsiaTheme="minorEastAsia"/>
+      <w:color w:val="5A5A5A" w:themeColor="text1" w:themeTint="A5"/>
+      <w:spacing w:val="15"/>
+    </w:rPr>
+  </w:style>
+  <w:style w:type="character" w:customStyle="1" w:styleId="SubttuloCar">
+    <w:name w:val="Subtítulo Car"/>
+    <w:basedOn w:val="Fuentedeprrafopredeter"/>
+    <w:link w:val="Subttulo"/>
+    <w:uiPriority w:val="11"/>
+    <w:rsid w:val="000836EA"/>
+    <w:rPr>
+      <w:rFonts w:eastAsiaTheme="minorEastAsia"/>
+      <w:color w:val="5A5A5A" w:themeColor="text1" w:themeTint="A5"/>
+      <w:spacing w:val="15"/>
+    </w:rPr>
   </w:style>
 </w:styles>
 </file>

</xml_diff>

<commit_message>
Se incluye vinculo a repositorio.
</commit_message>
<xml_diff>
--- a/proyectoFinal/docs/Propuesta Proyecto Final.docx
+++ b/proyectoFinal/docs/Propuesta Proyecto Final.docx
@@ -13,6 +13,25 @@
     </w:p>
     <w:p>
       <w:pPr>
+        <w:jc w:val="center"/>
+        <w:rPr>
+          <w:sz w:val="18"/>
+          <w:szCs w:val="18"/>
+        </w:rPr>
+      </w:pPr>
+      <w:hyperlink r:id="rId5" w:history="1">
+        <w:r>
+          <w:rPr>
+            <w:rStyle w:val="Hipervnculo"/>
+            <w:sz w:val="18"/>
+            <w:szCs w:val="18"/>
+          </w:rPr>
+          <w:t>https://github.com/juliancruzb/informatica2/tree/master/proyectoFinal</w:t>
+        </w:r>
+      </w:hyperlink>
+    </w:p>
+    <w:p>
+      <w:pPr>
         <w:pStyle w:val="Sinespaciado"/>
         <w:jc w:val="center"/>
       </w:pPr>
@@ -40,7 +59,7 @@
         <w:pStyle w:val="Sinespaciado"/>
         <w:jc w:val="center"/>
       </w:pPr>
-      <w:hyperlink r:id="rId5" w:history="1">
+      <w:hyperlink r:id="rId6" w:history="1">
         <w:r>
           <w:rPr>
             <w:rStyle w:val="Hipervnculo"/>
@@ -221,7 +240,7 @@
       </w:r>
     </w:p>
     <w:p>
-      <w:hyperlink r:id="rId6" w:history="1">
+      <w:hyperlink r:id="rId7" w:history="1">
         <w:r>
           <w:rPr>
             <w:rStyle w:val="Hipervnculo"/>

</xml_diff>